<commit_message>
Fetch data using react useEffect function and async function in it
</commit_message>
<xml_diff>
--- a/concept.docx
+++ b/concept.docx
@@ -4733,7 +4733,94 @@
           <w:sz w:val="24"/>
           <w:szCs w:val="24"/>
         </w:rPr>
-        <w:t xml:space="preserve"> use useEffect.</w:t>
+        <w:t xml:space="preserve"> use </w:t>
+      </w:r>
+      <w:proofErr w:type="spellStart"/>
+      <w:r>
+        <w:rPr>
+          <w:sz w:val="24"/>
+          <w:szCs w:val="24"/>
+        </w:rPr>
+        <w:t>useEffect</w:t>
+      </w:r>
+      <w:proofErr w:type="spellEnd"/>
+      <w:r>
+        <w:rPr>
+          <w:sz w:val="24"/>
+          <w:szCs w:val="24"/>
+        </w:rPr>
+        <w:t>.</w:t>
+      </w:r>
+      <w:r>
+        <w:rPr>
+          <w:sz w:val="24"/>
+          <w:szCs w:val="24"/>
+        </w:rPr>
+        <w:t xml:space="preserve"> And </w:t>
+      </w:r>
+      <w:proofErr w:type="spellStart"/>
+      <w:r>
+        <w:rPr>
+          <w:sz w:val="24"/>
+          <w:szCs w:val="24"/>
+        </w:rPr>
+        <w:t>useEffect</w:t>
+      </w:r>
+      <w:proofErr w:type="spellEnd"/>
+      <w:r>
+        <w:rPr>
+          <w:sz w:val="24"/>
+          <w:szCs w:val="24"/>
+        </w:rPr>
+        <w:t xml:space="preserve"> is called by react when data is </w:t>
+      </w:r>
+      <w:proofErr w:type="spellStart"/>
+      <w:r>
+        <w:rPr>
+          <w:sz w:val="24"/>
+          <w:szCs w:val="24"/>
+        </w:rPr>
+        <w:t>rerender</w:t>
+      </w:r>
+      <w:proofErr w:type="spellEnd"/>
+      <w:r>
+        <w:rPr>
+          <w:sz w:val="24"/>
+          <w:szCs w:val="24"/>
+        </w:rPr>
+        <w:t xml:space="preserve"> or it got changed, if data still the same or initial one, then react will not called </w:t>
+      </w:r>
+      <w:proofErr w:type="spellStart"/>
+      <w:r>
+        <w:rPr>
+          <w:sz w:val="24"/>
+          <w:szCs w:val="24"/>
+        </w:rPr>
+        <w:t>useEffect</w:t>
+      </w:r>
+      <w:proofErr w:type="spellEnd"/>
+      <w:r>
+        <w:rPr>
+          <w:sz w:val="24"/>
+          <w:szCs w:val="24"/>
+        </w:rPr>
+        <w:t xml:space="preserve"> as it is not required to change data, whenever changing is require in UI or runtime, </w:t>
+      </w:r>
+      <w:proofErr w:type="spellStart"/>
+      <w:r>
+        <w:rPr>
+          <w:sz w:val="24"/>
+          <w:szCs w:val="24"/>
+        </w:rPr>
+        <w:t>useEffect</w:t>
+      </w:r>
+      <w:proofErr w:type="spellEnd"/>
+      <w:r>
+        <w:rPr>
+          <w:sz w:val="24"/>
+          <w:szCs w:val="24"/>
+        </w:rPr>
+        <w:t xml:space="preserve"> is called by react.</w:t>
       </w:r>
       <w:bookmarkStart w:id="0" w:name="_GoBack"/>
       <w:bookmarkEnd w:id="0"/>

</xml_diff>